<commit_message>
Update resume and CV to reflect best paper award
</commit_message>
<xml_diff>
--- a/pdfs/CV - 2021 spring.docx
+++ b/pdfs/CV - 2021 spring.docx
@@ -1173,7 +1173,51 @@
           <w:rFonts w:ascii="Helvetica" w:hAnsi="Helvetica"/>
           <w:sz w:val="20"/>
         </w:rPr>
-        <w:t xml:space="preserve">. Built much of the supporting infrastructure for research and development, analyzed collected dataset. Published at CHI ’21 and released as an accessibility feature in iOS for </w:t>
+        <w:t xml:space="preserve">. Built much of the supporting infrastructure for research and development, analyzed collected dataset. Published at CHI ’21 </w:t>
+      </w:r>
+      <w:r>
+        <w:rPr>
+          <w:rFonts w:ascii="Helvetica" w:hAnsi="Helvetica"/>
+          <w:sz w:val="20"/>
+        </w:rPr>
+        <w:t xml:space="preserve">(with a </w:t>
+      </w:r>
+      <w:r>
+        <w:rPr>
+          <w:rFonts w:ascii="Helvetica" w:hAnsi="Helvetica"/>
+          <w:sz w:val="20"/>
+          <w:u w:val="single"/>
+        </w:rPr>
+        <w:t>best paper award</w:t>
+      </w:r>
+      <w:r>
+        <w:rPr>
+          <w:rFonts w:ascii="Helvetica" w:hAnsi="Helvetica"/>
+          <w:sz w:val="20"/>
+        </w:rPr>
+        <w:t xml:space="preserve">) </w:t>
+      </w:r>
+      <w:r>
+        <w:rPr>
+          <w:rFonts w:ascii="Helvetica" w:hAnsi="Helvetica"/>
+          <w:sz w:val="20"/>
+        </w:rPr>
+        <w:t xml:space="preserve">and released as an accessibility feature </w:t>
+      </w:r>
+      <w:r>
+        <w:rPr>
+          <w:rFonts w:ascii="Helvetica" w:hAnsi="Helvetica"/>
+          <w:sz w:val="20"/>
+          <w:u w:val="single"/>
+        </w:rPr>
+        <w:t>in iOS</w:t>
+      </w:r>
+      <w:r>
+        <w:rPr>
+          <w:rFonts w:ascii="Helvetica" w:hAnsi="Helvetica"/>
+          <w:sz w:val="20"/>
+        </w:rPr>
+        <w:t xml:space="preserve"> for </w:t>
       </w:r>
       <w:proofErr w:type="spellStart"/>
       <w:r>
@@ -3344,228 +3388,34 @@
           <w:sz w:val="14"/>
         </w:rPr>
       </w:pPr>
-    </w:p>
-    <w:p>
-      <w:pPr>
-        <w:spacing w:after="120"/>
-        <w:rPr>
-          <w:rFonts w:ascii="Helvetica" w:hAnsi="Helvetica"/>
-          <w:sz w:val="20"/>
-        </w:rPr>
-      </w:pPr>
-      <w:r>
-        <w:rPr>
-          <w:rFonts w:ascii="Helvetica" w:hAnsi="Helvetica"/>
-          <w:sz w:val="20"/>
-        </w:rPr>
-        <w:t xml:space="preserve">Zhang, X., </w:t>
-      </w:r>
-      <w:r>
-        <w:rPr>
-          <w:rFonts w:ascii="Helvetica" w:hAnsi="Helvetica"/>
-          <w:b/>
-          <w:bCs/>
-          <w:sz w:val="20"/>
-        </w:rPr>
-        <w:t>de Greef, L.,</w:t>
-      </w:r>
-      <w:r>
-        <w:rPr>
-          <w:rFonts w:ascii="Helvetica" w:hAnsi="Helvetica"/>
-          <w:sz w:val="20"/>
-        </w:rPr>
-        <w:t xml:space="preserve"> </w:t>
-      </w:r>
-      <w:proofErr w:type="spellStart"/>
-      <w:r>
-        <w:rPr>
-          <w:rFonts w:ascii="Helvetica" w:hAnsi="Helvetica"/>
-          <w:sz w:val="20"/>
-        </w:rPr>
-        <w:t>Swearngin</w:t>
-      </w:r>
-      <w:proofErr w:type="spellEnd"/>
-      <w:r>
-        <w:rPr>
-          <w:rFonts w:ascii="Helvetica" w:hAnsi="Helvetica"/>
-          <w:sz w:val="20"/>
-        </w:rPr>
-        <w:t xml:space="preserve">, A., White, S., Murray, K., Yu, L., Shan, Q., Nichols, J., Wu, J., </w:t>
-      </w:r>
-      <w:proofErr w:type="spellStart"/>
-      <w:r>
-        <w:rPr>
-          <w:rFonts w:ascii="Helvetica" w:hAnsi="Helvetica"/>
-          <w:sz w:val="20"/>
-        </w:rPr>
-        <w:t>Fleizach</w:t>
-      </w:r>
-      <w:proofErr w:type="spellEnd"/>
-      <w:r>
-        <w:rPr>
-          <w:rFonts w:ascii="Helvetica" w:hAnsi="Helvetica"/>
-          <w:sz w:val="20"/>
-        </w:rPr>
-        <w:t xml:space="preserve">, C. and Everitt, A. </w:t>
-      </w:r>
-      <w:r>
-        <w:rPr>
-          <w:rFonts w:ascii="Helvetica" w:hAnsi="Helvetica"/>
+      <w:r>
+        <w:rPr>
+          <w:rFonts w:asciiTheme="majorHAnsi" w:hAnsiTheme="majorHAnsi"/>
+          <w:b/>
           <w:i/>
-          <w:iCs/>
-          <w:sz w:val="20"/>
-        </w:rPr>
-        <w:t>Screen Recognition: Creating Accessibility Metadata for Mobile Applications from Pixels.</w:t>
-      </w:r>
-      <w:r>
-        <w:rPr>
-          <w:rFonts w:ascii="Helvetica" w:hAnsi="Helvetica"/>
-          <w:sz w:val="20"/>
-        </w:rPr>
-        <w:t xml:space="preserve"> </w:t>
-      </w:r>
-      <w:r>
-        <w:rPr>
-          <w:rFonts w:ascii="Helvetica" w:hAnsi="Helvetica"/>
-          <w:sz w:val="20"/>
-        </w:rPr>
-        <w:t>ACM SIGCHI Conference on Human Factors in Computing Systems Proceedings</w:t>
-      </w:r>
-      <w:r>
-        <w:rPr>
-          <w:rFonts w:ascii="Helvetica" w:hAnsi="Helvetica"/>
-          <w:sz w:val="20"/>
-        </w:rPr>
-        <w:t xml:space="preserve"> (CHI) </w:t>
-      </w:r>
-      <w:r>
-        <w:rPr>
-          <w:rFonts w:ascii="Helvetica" w:hAnsi="Helvetica"/>
-          <w:sz w:val="20"/>
-        </w:rPr>
-        <w:t>20</w:t>
-      </w:r>
-      <w:r>
-        <w:rPr>
-          <w:rFonts w:ascii="Helvetica" w:hAnsi="Helvetica"/>
-          <w:sz w:val="20"/>
-        </w:rPr>
-        <w:t>21</w:t>
-      </w:r>
-    </w:p>
-    <w:p>
-      <w:pPr>
-        <w:spacing w:after="120"/>
-        <w:rPr>
-          <w:rFonts w:ascii="Helvetica" w:hAnsi="Helvetica"/>
-          <w:sz w:val="20"/>
-        </w:rPr>
-      </w:pPr>
-      <w:r>
-        <w:rPr>
-          <w:rFonts w:ascii="Helvetica" w:hAnsi="Helvetica"/>
-          <w:sz w:val="20"/>
-        </w:rPr>
-        <w:t xml:space="preserve">Taylor, J.A., Stout, J.W., </w:t>
-      </w:r>
-      <w:r>
-        <w:rPr>
-          <w:rFonts w:ascii="Helvetica" w:hAnsi="Helvetica"/>
-          <w:b/>
-          <w:sz w:val="20"/>
-        </w:rPr>
-        <w:t>de Greef, L</w:t>
-      </w:r>
-      <w:r>
-        <w:rPr>
-          <w:rFonts w:ascii="Helvetica" w:hAnsi="Helvetica"/>
-          <w:sz w:val="20"/>
-        </w:rPr>
-        <w:t xml:space="preserve">., Goel, M., Patel, S., Chung, E.K., </w:t>
-      </w:r>
-      <w:proofErr w:type="spellStart"/>
-      <w:r>
-        <w:rPr>
-          <w:rFonts w:ascii="Helvetica" w:hAnsi="Helvetica"/>
-          <w:sz w:val="20"/>
-        </w:rPr>
-        <w:t>Koduri</w:t>
-      </w:r>
-      <w:proofErr w:type="spellEnd"/>
-      <w:r>
-        <w:rPr>
-          <w:rFonts w:ascii="Helvetica" w:hAnsi="Helvetica"/>
-          <w:sz w:val="20"/>
-        </w:rPr>
-        <w:t>, A., McMahon, S., Dickerson, J., Simpson, E.A. and Larson, E.C.</w:t>
-      </w:r>
-      <w:r>
-        <w:rPr>
-          <w:rFonts w:ascii="Helvetica" w:hAnsi="Helvetica"/>
-          <w:sz w:val="20"/>
-        </w:rPr>
-        <w:t xml:space="preserve"> </w:t>
-      </w:r>
-      <w:r>
-        <w:rPr>
-          <w:rFonts w:ascii="Helvetica" w:hAnsi="Helvetica"/>
-          <w:i/>
-          <w:sz w:val="20"/>
-        </w:rPr>
-        <w:t xml:space="preserve">Use of a Smartphone App to Assess Neonatal Jaundice. </w:t>
-      </w:r>
-      <w:r>
-        <w:rPr>
-          <w:rFonts w:ascii="Helvetica" w:hAnsi="Helvetica"/>
-          <w:sz w:val="20"/>
-        </w:rPr>
-        <w:t>Pediatrics</w:t>
-      </w:r>
-      <w:r>
-        <w:rPr>
-          <w:rFonts w:ascii="Helvetica" w:hAnsi="Helvetica"/>
-          <w:sz w:val="20"/>
-        </w:rPr>
-        <w:t>,</w:t>
-      </w:r>
-      <w:r>
-        <w:rPr>
-          <w:rFonts w:ascii="Helvetica" w:hAnsi="Helvetica"/>
-          <w:sz w:val="20"/>
-        </w:rPr>
-        <w:t xml:space="preserve"> 2017</w:t>
-      </w:r>
-    </w:p>
-    <w:p>
-      <w:pPr>
-        <w:spacing w:after="120"/>
-        <w:rPr>
-          <w:rFonts w:ascii="Helvetica" w:hAnsi="Helvetica"/>
-          <w:b/>
-          <w:i/>
-          <w:sz w:val="20"/>
-        </w:rPr>
-      </w:pPr>
-      <w:r>
-        <w:rPr>
-          <w:rFonts w:ascii="Helvetica" w:hAnsi="Helvetica"/>
-          <w:b/>
-          <w:noProof/>
-          <w:sz w:val="20"/>
+          <w:color w:val="C45A06"/>
+          <w:sz w:val="22"/>
+          <w:szCs w:val="22"/>
         </w:rPr>
         <w:drawing>
-          <wp:anchor distT="0" distB="0" distL="114300" distR="114300" simplePos="0" relativeHeight="251659264" behindDoc="0" locked="0" layoutInCell="1" allowOverlap="1" wp14:anchorId="7CEEB807" wp14:editId="6D16DEAC">
+          <wp:anchor distT="0" distB="0" distL="114300" distR="114300" simplePos="0" relativeHeight="251660288" behindDoc="0" locked="0" layoutInCell="1" allowOverlap="1" wp14:anchorId="5ED1A6B1" wp14:editId="1B0C8E6B">
             <wp:simplePos x="0" y="0"/>
             <wp:positionH relativeFrom="column">
-              <wp:posOffset>-253365</wp:posOffset>
+              <wp:posOffset>-280811</wp:posOffset>
             </wp:positionH>
             <wp:positionV relativeFrom="paragraph">
-              <wp:posOffset>63500</wp:posOffset>
+              <wp:posOffset>125730</wp:posOffset>
             </wp:positionV>
-            <wp:extent cx="139065" cy="228600"/>
-            <wp:effectExtent l="0" t="0" r="0" b="0"/>
+            <wp:extent cx="188728" cy="192427"/>
+            <wp:effectExtent l="0" t="0" r="1905" b="0"/>
             <wp:wrapNone/>
-            <wp:docPr id="2" name="Picture 2"/>
+            <wp:docPr id="1" name="Picture 1">
+              <a:extLst xmlns:a="http://schemas.openxmlformats.org/drawingml/2006/main">
+                <a:ext uri="{C183D7F6-B498-43B3-948B-1728B52AA6E4}">
+                  <adec:decorative xmlns:adec="http://schemas.microsoft.com/office/drawing/2017/decorative" val="1"/>
+                </a:ext>
+              </a:extLst>
+            </wp:docPr>
             <wp:cNvGraphicFramePr>
               <a:graphicFrameLocks xmlns:a="http://schemas.openxmlformats.org/drawingml/2006/main" noChangeAspect="1"/>
             </wp:cNvGraphicFramePr>
@@ -3573,13 +3423,338 @@
               <a:graphicData uri="http://schemas.openxmlformats.org/drawingml/2006/picture">
                 <pic:pic xmlns:pic="http://schemas.openxmlformats.org/drawingml/2006/picture">
                   <pic:nvPicPr>
-                    <pic:cNvPr id="1" name="Picture 2"/>
+                    <pic:cNvPr id="1" name="Picture 1">
+                      <a:extLst>
+                        <a:ext uri="{C183D7F6-B498-43B3-948B-1728B52AA6E4}">
+                          <adec:decorative xmlns:adec="http://schemas.microsoft.com/office/drawing/2017/decorative" val="1"/>
+                        </a:ext>
+                      </a:extLst>
+                    </pic:cNvPr>
+                    <pic:cNvPicPr/>
+                  </pic:nvPicPr>
+                  <pic:blipFill>
+                    <a:blip r:embed="rId6"/>
+                    <a:stretch>
+                      <a:fillRect/>
+                    </a:stretch>
+                  </pic:blipFill>
+                  <pic:spPr>
+                    <a:xfrm>
+                      <a:off x="0" y="0"/>
+                      <a:ext cx="188728" cy="192427"/>
+                    </a:xfrm>
+                    <a:prstGeom prst="rect">
+                      <a:avLst/>
+                    </a:prstGeom>
+                  </pic:spPr>
+                </pic:pic>
+              </a:graphicData>
+            </a:graphic>
+            <wp14:sizeRelH relativeFrom="page">
+              <wp14:pctWidth>0</wp14:pctWidth>
+            </wp14:sizeRelH>
+            <wp14:sizeRelV relativeFrom="page">
+              <wp14:pctHeight>0</wp14:pctHeight>
+            </wp14:sizeRelV>
+          </wp:anchor>
+        </w:drawing>
+      </w:r>
+    </w:p>
+    <w:p>
+      <w:pPr>
+        <w:spacing w:after="120"/>
+        <w:rPr>
+          <w:rFonts w:ascii="Helvetica" w:hAnsi="Helvetica"/>
+          <w:sz w:val="20"/>
+        </w:rPr>
+      </w:pPr>
+      <w:r>
+        <w:rPr>
+          <w:rFonts w:ascii="Helvetica" w:hAnsi="Helvetica"/>
+          <w:sz w:val="20"/>
+        </w:rPr>
+        <w:t xml:space="preserve">Zhang, X., </w:t>
+      </w:r>
+      <w:r>
+        <w:rPr>
+          <w:rFonts w:ascii="Helvetica" w:hAnsi="Helvetica"/>
+          <w:b/>
+          <w:bCs/>
+          <w:sz w:val="20"/>
+        </w:rPr>
+        <w:t>de Greef, L.,</w:t>
+      </w:r>
+      <w:r>
+        <w:rPr>
+          <w:rFonts w:ascii="Helvetica" w:hAnsi="Helvetica"/>
+          <w:sz w:val="20"/>
+        </w:rPr>
+        <w:t xml:space="preserve"> </w:t>
+      </w:r>
+      <w:proofErr w:type="spellStart"/>
+      <w:r>
+        <w:rPr>
+          <w:rFonts w:ascii="Helvetica" w:hAnsi="Helvetica"/>
+          <w:sz w:val="20"/>
+        </w:rPr>
+        <w:t>Swearngin</w:t>
+      </w:r>
+      <w:proofErr w:type="spellEnd"/>
+      <w:r>
+        <w:rPr>
+          <w:rFonts w:ascii="Helvetica" w:hAnsi="Helvetica"/>
+          <w:sz w:val="20"/>
+        </w:rPr>
+        <w:t xml:space="preserve">, A., White, S., Murray, K., Yu, L., Shan, Q., Nichols, J., Wu, J., </w:t>
+      </w:r>
+      <w:proofErr w:type="spellStart"/>
+      <w:r>
+        <w:rPr>
+          <w:rFonts w:ascii="Helvetica" w:hAnsi="Helvetica"/>
+          <w:sz w:val="20"/>
+        </w:rPr>
+        <w:t>Fleizach</w:t>
+      </w:r>
+      <w:proofErr w:type="spellEnd"/>
+      <w:r>
+        <w:rPr>
+          <w:rFonts w:ascii="Helvetica" w:hAnsi="Helvetica"/>
+          <w:sz w:val="20"/>
+        </w:rPr>
+        <w:t xml:space="preserve">, C. and Everitt, A. </w:t>
+      </w:r>
+      <w:r>
+        <w:rPr>
+          <w:rFonts w:ascii="Helvetica" w:hAnsi="Helvetica"/>
+          <w:i/>
+          <w:iCs/>
+          <w:sz w:val="20"/>
+        </w:rPr>
+        <w:t>Screen Recognition: Creating Accessibility Metadata for Mobile Applications from Pixels.</w:t>
+      </w:r>
+      <w:r>
+        <w:rPr>
+          <w:rFonts w:ascii="Helvetica" w:hAnsi="Helvetica"/>
+          <w:sz w:val="20"/>
+        </w:rPr>
+        <w:t xml:space="preserve"> </w:t>
+      </w:r>
+      <w:r>
+        <w:rPr>
+          <w:rFonts w:ascii="Helvetica" w:hAnsi="Helvetica"/>
+          <w:sz w:val="20"/>
+        </w:rPr>
+        <w:t>ACM SIGCHI Conference on Human Factors in Computing Systems Proceedings</w:t>
+      </w:r>
+      <w:r>
+        <w:rPr>
+          <w:rFonts w:ascii="Helvetica" w:hAnsi="Helvetica"/>
+          <w:sz w:val="20"/>
+        </w:rPr>
+        <w:t xml:space="preserve"> (CHI) </w:t>
+      </w:r>
+      <w:proofErr w:type="gramStart"/>
+      <w:r>
+        <w:rPr>
+          <w:rFonts w:ascii="Helvetica" w:hAnsi="Helvetica"/>
+          <w:sz w:val="20"/>
+        </w:rPr>
+        <w:t>20</w:t>
+      </w:r>
+      <w:r>
+        <w:rPr>
+          <w:rFonts w:ascii="Helvetica" w:hAnsi="Helvetica"/>
+          <w:sz w:val="20"/>
+        </w:rPr>
+        <w:t>21</w:t>
+      </w:r>
+      <w:r>
+        <w:rPr>
+          <w:rFonts w:ascii="Helvetica" w:hAnsi="Helvetica"/>
+          <w:sz w:val="20"/>
+        </w:rPr>
+        <w:t xml:space="preserve">  </w:t>
+      </w:r>
+      <w:r>
+        <w:rPr>
+          <w:rFonts w:asciiTheme="majorHAnsi" w:hAnsiTheme="majorHAnsi"/>
+          <w:b/>
+          <w:i/>
+          <w:color w:val="C45A06"/>
+          <w:sz w:val="22"/>
+          <w:szCs w:val="22"/>
+        </w:rPr>
+        <w:t>Best</w:t>
+      </w:r>
+      <w:proofErr w:type="gramEnd"/>
+      <w:r>
+        <w:rPr>
+          <w:rFonts w:asciiTheme="majorHAnsi" w:hAnsiTheme="majorHAnsi"/>
+          <w:b/>
+          <w:i/>
+          <w:color w:val="C45A06"/>
+          <w:sz w:val="22"/>
+          <w:szCs w:val="22"/>
+        </w:rPr>
+        <w:t xml:space="preserve"> paper </w:t>
+      </w:r>
+      <w:r>
+        <w:rPr>
+          <w:rFonts w:asciiTheme="majorHAnsi" w:hAnsiTheme="majorHAnsi"/>
+          <w:b/>
+          <w:i/>
+          <w:color w:val="C45A06"/>
+          <w:sz w:val="22"/>
+          <w:szCs w:val="22"/>
+        </w:rPr>
+        <w:t>award</w:t>
+      </w:r>
+      <w:r>
+        <w:rPr>
+          <w:noProof/>
+        </w:rPr>
+        <w:t xml:space="preserve"> </w:t>
+      </w:r>
+    </w:p>
+    <w:p>
+      <w:pPr>
+        <w:spacing w:after="120"/>
+        <w:rPr>
+          <w:rFonts w:ascii="Helvetica" w:hAnsi="Helvetica"/>
+          <w:sz w:val="20"/>
+        </w:rPr>
+      </w:pPr>
+      <w:r>
+        <w:rPr>
+          <w:rFonts w:ascii="Helvetica" w:hAnsi="Helvetica"/>
+          <w:sz w:val="20"/>
+        </w:rPr>
+        <w:t xml:space="preserve">Taylor, J.A., Stout, J.W., </w:t>
+      </w:r>
+      <w:r>
+        <w:rPr>
+          <w:rFonts w:ascii="Helvetica" w:hAnsi="Helvetica"/>
+          <w:b/>
+          <w:sz w:val="20"/>
+        </w:rPr>
+        <w:t>de Greef, L</w:t>
+      </w:r>
+      <w:r>
+        <w:rPr>
+          <w:rFonts w:ascii="Helvetica" w:hAnsi="Helvetica"/>
+          <w:sz w:val="20"/>
+        </w:rPr>
+        <w:t xml:space="preserve">., Goel, M., Patel, S., Chung, E.K., </w:t>
+      </w:r>
+      <w:proofErr w:type="spellStart"/>
+      <w:r>
+        <w:rPr>
+          <w:rFonts w:ascii="Helvetica" w:hAnsi="Helvetica"/>
+          <w:sz w:val="20"/>
+        </w:rPr>
+        <w:t>Koduri</w:t>
+      </w:r>
+      <w:proofErr w:type="spellEnd"/>
+      <w:r>
+        <w:rPr>
+          <w:rFonts w:ascii="Helvetica" w:hAnsi="Helvetica"/>
+          <w:sz w:val="20"/>
+        </w:rPr>
+        <w:t>, A., McMahon, S., Dickerson, J., Simpson, E.A. and Larson, E.C.</w:t>
+      </w:r>
+      <w:r>
+        <w:rPr>
+          <w:rFonts w:ascii="Helvetica" w:hAnsi="Helvetica"/>
+          <w:sz w:val="20"/>
+        </w:rPr>
+        <w:t xml:space="preserve"> </w:t>
+      </w:r>
+      <w:r>
+        <w:rPr>
+          <w:rFonts w:ascii="Helvetica" w:hAnsi="Helvetica"/>
+          <w:i/>
+          <w:sz w:val="20"/>
+        </w:rPr>
+        <w:t xml:space="preserve">Use of a Smartphone App to Assess Neonatal Jaundice. </w:t>
+      </w:r>
+      <w:r>
+        <w:rPr>
+          <w:rFonts w:ascii="Helvetica" w:hAnsi="Helvetica"/>
+          <w:sz w:val="20"/>
+        </w:rPr>
+        <w:t>Pediatrics</w:t>
+      </w:r>
+      <w:r>
+        <w:rPr>
+          <w:rFonts w:ascii="Helvetica" w:hAnsi="Helvetica"/>
+          <w:sz w:val="20"/>
+        </w:rPr>
+        <w:t>,</w:t>
+      </w:r>
+      <w:r>
+        <w:rPr>
+          <w:rFonts w:ascii="Helvetica" w:hAnsi="Helvetica"/>
+          <w:sz w:val="20"/>
+        </w:rPr>
+        <w:t xml:space="preserve"> 2017</w:t>
+      </w:r>
+    </w:p>
+    <w:p>
+      <w:pPr>
+        <w:spacing w:after="120"/>
+        <w:rPr>
+          <w:rFonts w:ascii="Helvetica" w:hAnsi="Helvetica"/>
+          <w:b/>
+          <w:i/>
+          <w:sz w:val="20"/>
+        </w:rPr>
+      </w:pPr>
+      <w:r>
+        <w:rPr>
+          <w:rFonts w:ascii="Helvetica" w:hAnsi="Helvetica"/>
+          <w:b/>
+          <w:noProof/>
+          <w:sz w:val="20"/>
+        </w:rPr>
+        <w:drawing>
+          <wp:anchor distT="0" distB="0" distL="114300" distR="114300" simplePos="0" relativeHeight="251659264" behindDoc="0" locked="0" layoutInCell="1" allowOverlap="1" wp14:anchorId="7CEEB807" wp14:editId="181FADBD">
+            <wp:simplePos x="0" y="0"/>
+            <wp:positionH relativeFrom="column">
+              <wp:posOffset>-241228</wp:posOffset>
+            </wp:positionH>
+            <wp:positionV relativeFrom="paragraph">
+              <wp:posOffset>34925</wp:posOffset>
+            </wp:positionV>
+            <wp:extent cx="139065" cy="228600"/>
+            <wp:effectExtent l="0" t="0" r="635" b="0"/>
+            <wp:wrapNone/>
+            <wp:docPr id="2" name="Picture 2">
+              <a:extLst xmlns:a="http://schemas.openxmlformats.org/drawingml/2006/main">
+                <a:ext uri="{C183D7F6-B498-43B3-948B-1728B52AA6E4}">
+                  <adec:decorative xmlns:adec="http://schemas.microsoft.com/office/drawing/2017/decorative" val="1"/>
+                </a:ext>
+              </a:extLst>
+            </wp:docPr>
+            <wp:cNvGraphicFramePr>
+              <a:graphicFrameLocks xmlns:a="http://schemas.openxmlformats.org/drawingml/2006/main" noChangeAspect="1"/>
+            </wp:cNvGraphicFramePr>
+            <a:graphic xmlns:a="http://schemas.openxmlformats.org/drawingml/2006/main">
+              <a:graphicData uri="http://schemas.openxmlformats.org/drawingml/2006/picture">
+                <pic:pic xmlns:pic="http://schemas.openxmlformats.org/drawingml/2006/picture">
+                  <pic:nvPicPr>
+                    <pic:cNvPr id="2" name="Picture 2">
+                      <a:extLst>
+                        <a:ext uri="{C183D7F6-B498-43B3-948B-1728B52AA6E4}">
+                          <adec:decorative xmlns:adec="http://schemas.microsoft.com/office/drawing/2017/decorative" val="1"/>
+                        </a:ext>
+                      </a:extLst>
+                    </pic:cNvPr>
                     <pic:cNvPicPr>
                       <a:picLocks noChangeAspect="1" noChangeArrowheads="1"/>
                     </pic:cNvPicPr>
                   </pic:nvPicPr>
                   <pic:blipFill>
-                    <a:blip r:embed="rId6">
+                    <a:blip r:embed="rId7">
                       <a:duotone>
                         <a:schemeClr val="accent6">
                           <a:shade val="45000"/>
@@ -3697,6 +3872,8 @@
           <w:b/>
           <w:i/>
           <w:color w:val="C45A06"/>
+          <w:sz w:val="22"/>
+          <w:szCs w:val="22"/>
         </w:rPr>
         <w:t>Best</w:t>
       </w:r>
@@ -3707,17 +3884,10 @@
           <w:b/>
           <w:i/>
           <w:color w:val="C45A06"/>
-        </w:rPr>
-        <w:t xml:space="preserve"> paper nominee</w:t>
-      </w:r>
-      <w:r>
-        <w:rPr>
-          <w:rFonts w:asciiTheme="majorHAnsi" w:hAnsiTheme="majorHAnsi"/>
-          <w:b/>
-          <w:i/>
-          <w:color w:val="C45A06"/>
-        </w:rPr>
-        <w:t xml:space="preserve"> </w:t>
+          <w:sz w:val="22"/>
+          <w:szCs w:val="22"/>
+        </w:rPr>
+        <w:t xml:space="preserve"> paper nominee </w:t>
       </w:r>
     </w:p>
     <w:p>
@@ -7924,6 +8094,7 @@
   <w:style w:type="character" w:default="1" w:styleId="DefaultParagraphFont">
     <w:name w:val="Default Paragraph Font"/>
     <w:uiPriority w:val="1"/>
+    <w:semiHidden/>
     <w:unhideWhenUsed/>
   </w:style>
   <w:style w:type="table" w:default="1" w:styleId="TableNormal">

</xml_diff>